<commit_message>
credit card project documents
</commit_message>
<xml_diff>
--- a/credit card/project_docs.docx
+++ b/credit card/project_docs.docx
@@ -1187,11 +1187,7 @@
           <w:lang w:eastAsia="en-IN"/>
         </w:rPr>
       </w:pPr>
-    </w:p>
-    <w:p>
-      <w:pPr>
-        <w:spacing w:before="100" w:beforeAutospacing="1" w:after="100" w:afterAutospacing="1" w:line="240" w:lineRule="auto"/>
-        <w:outlineLvl w:val="1"/>
+      <w:r>
         <w:rPr>
           <w:rFonts w:ascii="Times New Roman" w:eastAsia="Times New Roman" w:hAnsi="Times New Roman" w:cs="Times New Roman"/>
           <w:b/>
@@ -1200,30 +1196,7 @@
           <w:szCs w:val="44"/>
           <w:lang w:eastAsia="en-IN"/>
         </w:rPr>
-      </w:pPr>
-    </w:p>
-    <w:p>
-      <w:pPr>
-        <w:spacing w:before="100" w:beforeAutospacing="1" w:after="100" w:afterAutospacing="1" w:line="240" w:lineRule="auto"/>
-        <w:outlineLvl w:val="1"/>
-        <w:rPr>
-          <w:rFonts w:ascii="Times New Roman" w:eastAsia="Times New Roman" w:hAnsi="Times New Roman" w:cs="Times New Roman"/>
-          <w:b/>
-          <w:bCs/>
-          <w:sz w:val="44"/>
-          <w:szCs w:val="44"/>
-          <w:lang w:eastAsia="en-IN"/>
-        </w:rPr>
-      </w:pPr>
-      <w:r>
-        <w:rPr>
-          <w:rFonts w:ascii="Times New Roman" w:eastAsia="Times New Roman" w:hAnsi="Times New Roman" w:cs="Times New Roman"/>
-          <w:b/>
-          <w:bCs/>
-          <w:sz w:val="44"/>
-          <w:szCs w:val="44"/>
-          <w:lang w:eastAsia="en-IN"/>
-        </w:rPr>
+        <w:lastRenderedPageBreak/>
         <w:t>CREDIT CARD BILL PAYMENT SYSTEM</w:t>
       </w:r>
     </w:p>
@@ -1552,7 +1525,6 @@
           <w:szCs w:val="24"/>
           <w:lang w:eastAsia="en-IN"/>
         </w:rPr>
-        <w:lastRenderedPageBreak/>
         <w:t>Page 3</w:t>
       </w:r>
     </w:p>
@@ -1592,6 +1564,7 @@
           <w:szCs w:val="40"/>
           <w:lang w:eastAsia="en-IN"/>
         </w:rPr>
+        <w:lastRenderedPageBreak/>
         <w:t>System Design and Workflow</w:t>
       </w:r>
     </w:p>
@@ -1841,8 +1814,6 @@
         </w:rPr>
         <w:t>A transaction summary is displayed, presenting all user input and calculated information in an organized format.</w:t>
       </w:r>
-      <w:bookmarkStart w:id="0" w:name="_GoBack"/>
-      <w:bookmarkEnd w:id="0"/>
     </w:p>
     <w:p>
       <w:pPr>
@@ -1976,6 +1947,9 @@
     </w:p>
     <w:p>
       <w:pPr>
+        <w:tabs>
+          <w:tab w:val="right" w:pos="9026"/>
+        </w:tabs>
         <w:spacing w:before="100" w:beforeAutospacing="1" w:after="100" w:afterAutospacing="1" w:line="240" w:lineRule="auto"/>
         <w:outlineLvl w:val="3"/>
         <w:rPr>
@@ -1998,6 +1972,17 @@
         </w:rPr>
         <w:t>2.4 Interface Description</w:t>
       </w:r>
+      <w:r>
+        <w:rPr>
+          <w:rFonts w:ascii="Times New Roman" w:eastAsia="Times New Roman" w:hAnsi="Times New Roman" w:cs="Times New Roman"/>
+          <w:b/>
+          <w:bCs/>
+          <w:sz w:val="36"/>
+          <w:szCs w:val="36"/>
+          <w:lang w:eastAsia="en-IN"/>
+        </w:rPr>
+        <w:tab/>
+      </w:r>
     </w:p>
     <w:p>
       <w:pPr>
@@ -2065,7 +2050,6 @@
           <w:szCs w:val="24"/>
           <w:lang w:eastAsia="en-IN"/>
         </w:rPr>
-        <w:lastRenderedPageBreak/>
         <w:t>Page 4</w:t>
       </w:r>
     </w:p>
@@ -2082,7 +2066,11 @@
           <w:lang w:eastAsia="en-IN"/>
         </w:rPr>
       </w:pPr>
-      <w:r>
+    </w:p>
+    <w:p>
+      <w:pPr>
+        <w:spacing w:before="100" w:beforeAutospacing="1" w:after="100" w:afterAutospacing="1" w:line="240" w:lineRule="auto"/>
+        <w:outlineLvl w:val="3"/>
         <w:rPr>
           <w:rFonts w:ascii="Times New Roman" w:eastAsia="Times New Roman" w:hAnsi="Times New Roman" w:cs="Times New Roman"/>
           <w:b/>
@@ -2091,6 +2079,17 @@
           <w:szCs w:val="36"/>
           <w:lang w:eastAsia="en-IN"/>
         </w:rPr>
+      </w:pPr>
+      <w:r>
+        <w:rPr>
+          <w:rFonts w:ascii="Times New Roman" w:eastAsia="Times New Roman" w:hAnsi="Times New Roman" w:cs="Times New Roman"/>
+          <w:b/>
+          <w:bCs/>
+          <w:sz w:val="36"/>
+          <w:szCs w:val="36"/>
+          <w:lang w:eastAsia="en-IN"/>
+        </w:rPr>
+        <w:lastRenderedPageBreak/>
         <w:t>3.1 Programming Language</w:t>
       </w:r>
     </w:p>
@@ -3255,6 +3254,7 @@
           <w:szCs w:val="44"/>
           <w:lang w:eastAsia="en-IN"/>
         </w:rPr>
+        <w:lastRenderedPageBreak/>
         <w:t xml:space="preserve">5 </w:t>
       </w:r>
       <w:r>
@@ -3663,6 +3663,7 @@
           <w:lang w:eastAsia="en-IN"/>
         </w:rPr>
       </w:pPr>
+      <w:bookmarkStart w:id="0" w:name="_GoBack"/>
       <w:r>
         <w:rPr>
           <w:rFonts w:ascii="Times New Roman" w:eastAsia="Times New Roman" w:hAnsi="Times New Roman" w:cs="Times New Roman"/>
@@ -3672,6 +3673,7 @@
           <w:u w:val="single"/>
           <w:lang w:eastAsia="en-IN"/>
         </w:rPr>
+        <w:lastRenderedPageBreak/>
         <w:t>Final code:</w:t>
       </w:r>
     </w:p>
@@ -5096,6 +5098,116 @@
           <w:szCs w:val="32"/>
           <w:lang w:eastAsia="en-IN"/>
         </w:rPr>
+        <w:tab/>
+      </w:r>
+      <w:proofErr w:type="gramStart"/>
+      <w:r>
+        <w:rPr>
+          <w:rFonts w:ascii="Times New Roman" w:eastAsia="Times New Roman" w:hAnsi="Times New Roman" w:cs="Times New Roman"/>
+          <w:sz w:val="32"/>
+          <w:szCs w:val="32"/>
+          <w:lang w:eastAsia="en-IN"/>
+        </w:rPr>
+        <w:t>printf(</w:t>
+      </w:r>
+      <w:proofErr w:type="gramEnd"/>
+      <w:r>
+        <w:rPr>
+          <w:rFonts w:ascii="Times New Roman" w:eastAsia="Times New Roman" w:hAnsi="Times New Roman" w:cs="Times New Roman"/>
+          <w:sz w:val="32"/>
+          <w:szCs w:val="32"/>
+          <w:lang w:eastAsia="en-IN"/>
+        </w:rPr>
+        <w:t xml:space="preserve">"|Current Outstanding  Amount        :  %.2lf                     </w:t>
+      </w:r>
+      <w:r>
+        <w:rPr>
+          <w:rFonts w:ascii="Times New Roman" w:eastAsia="Times New Roman" w:hAnsi="Times New Roman" w:cs="Times New Roman"/>
+          <w:sz w:val="32"/>
+          <w:szCs w:val="32"/>
+          <w:lang w:eastAsia="en-IN"/>
+        </w:rPr>
+        <w:t xml:space="preserve">                                </w:t>
+      </w:r>
+      <w:r>
+        <w:rPr>
+          <w:rFonts w:ascii="Times New Roman" w:eastAsia="Times New Roman" w:hAnsi="Times New Roman" w:cs="Times New Roman"/>
+          <w:sz w:val="32"/>
+          <w:szCs w:val="32"/>
+          <w:lang w:eastAsia="en-IN"/>
+        </w:rPr>
+        <w:t>|\n",</w:t>
+      </w:r>
+      <w:proofErr w:type="spellStart"/>
+      <w:r>
+        <w:rPr>
+          <w:rFonts w:ascii="Times New Roman" w:eastAsia="Times New Roman" w:hAnsi="Times New Roman" w:cs="Times New Roman"/>
+          <w:sz w:val="32"/>
+          <w:szCs w:val="32"/>
+          <w:lang w:eastAsia="en-IN"/>
+        </w:rPr>
+        <w:t>coa</w:t>
+      </w:r>
+      <w:proofErr w:type="spellEnd"/>
+      <w:r>
+        <w:rPr>
+          <w:rFonts w:ascii="Times New Roman" w:eastAsia="Times New Roman" w:hAnsi="Times New Roman" w:cs="Times New Roman"/>
+          <w:sz w:val="32"/>
+          <w:szCs w:val="32"/>
+          <w:lang w:eastAsia="en-IN"/>
+        </w:rPr>
+        <w:t>);</w:t>
+      </w:r>
+    </w:p>
+    <w:bookmarkEnd w:id="0"/>
+    <w:p>
+      <w:pPr>
+        <w:spacing w:after="0" w:line="240" w:lineRule="auto"/>
+        <w:rPr>
+          <w:rFonts w:ascii="Times New Roman" w:eastAsia="Times New Roman" w:hAnsi="Times New Roman" w:cs="Times New Roman"/>
+          <w:sz w:val="32"/>
+          <w:szCs w:val="32"/>
+          <w:lang w:eastAsia="en-IN"/>
+        </w:rPr>
+      </w:pPr>
+      <w:proofErr w:type="gramStart"/>
+      <w:r>
+        <w:rPr>
+          <w:rFonts w:ascii="Times New Roman" w:eastAsia="Times New Roman" w:hAnsi="Times New Roman" w:cs="Times New Roman"/>
+          <w:sz w:val="32"/>
+          <w:szCs w:val="32"/>
+          <w:lang w:eastAsia="en-IN"/>
+        </w:rPr>
+        <w:t>page</w:t>
+      </w:r>
+      <w:proofErr w:type="gramEnd"/>
+      <w:r>
+        <w:rPr>
+          <w:rFonts w:ascii="Times New Roman" w:eastAsia="Times New Roman" w:hAnsi="Times New Roman" w:cs="Times New Roman"/>
+          <w:sz w:val="32"/>
+          <w:szCs w:val="32"/>
+          <w:lang w:eastAsia="en-IN"/>
+        </w:rPr>
+        <w:t xml:space="preserve"> 8</w:t>
+      </w:r>
+    </w:p>
+    <w:p>
+      <w:pPr>
+        <w:spacing w:after="0" w:line="240" w:lineRule="auto"/>
+        <w:rPr>
+          <w:rFonts w:ascii="Times New Roman" w:eastAsia="Times New Roman" w:hAnsi="Times New Roman" w:cs="Times New Roman"/>
+          <w:sz w:val="32"/>
+          <w:szCs w:val="32"/>
+          <w:lang w:eastAsia="en-IN"/>
+        </w:rPr>
+      </w:pPr>
+      <w:r>
+        <w:rPr>
+          <w:rFonts w:ascii="Times New Roman" w:eastAsia="Times New Roman" w:hAnsi="Times New Roman" w:cs="Times New Roman"/>
+          <w:sz w:val="32"/>
+          <w:szCs w:val="32"/>
+          <w:lang w:eastAsia="en-IN"/>
+        </w:rPr>
         <w:lastRenderedPageBreak/>
         <w:tab/>
       </w:r>
@@ -5117,115 +5229,6 @@
           <w:szCs w:val="32"/>
           <w:lang w:eastAsia="en-IN"/>
         </w:rPr>
-        <w:t xml:space="preserve">"|Current Outstanding  Amount        :  %.2lf                     </w:t>
-      </w:r>
-      <w:r>
-        <w:rPr>
-          <w:rFonts w:ascii="Times New Roman" w:eastAsia="Times New Roman" w:hAnsi="Times New Roman" w:cs="Times New Roman"/>
-          <w:sz w:val="32"/>
-          <w:szCs w:val="32"/>
-          <w:lang w:eastAsia="en-IN"/>
-        </w:rPr>
-        <w:t xml:space="preserve">                                </w:t>
-      </w:r>
-      <w:r>
-        <w:rPr>
-          <w:rFonts w:ascii="Times New Roman" w:eastAsia="Times New Roman" w:hAnsi="Times New Roman" w:cs="Times New Roman"/>
-          <w:sz w:val="32"/>
-          <w:szCs w:val="32"/>
-          <w:lang w:eastAsia="en-IN"/>
-        </w:rPr>
-        <w:t>|\n",</w:t>
-      </w:r>
-      <w:proofErr w:type="spellStart"/>
-      <w:r>
-        <w:rPr>
-          <w:rFonts w:ascii="Times New Roman" w:eastAsia="Times New Roman" w:hAnsi="Times New Roman" w:cs="Times New Roman"/>
-          <w:sz w:val="32"/>
-          <w:szCs w:val="32"/>
-          <w:lang w:eastAsia="en-IN"/>
-        </w:rPr>
-        <w:t>coa</w:t>
-      </w:r>
-      <w:proofErr w:type="spellEnd"/>
-      <w:r>
-        <w:rPr>
-          <w:rFonts w:ascii="Times New Roman" w:eastAsia="Times New Roman" w:hAnsi="Times New Roman" w:cs="Times New Roman"/>
-          <w:sz w:val="32"/>
-          <w:szCs w:val="32"/>
-          <w:lang w:eastAsia="en-IN"/>
-        </w:rPr>
-        <w:t>);</w:t>
-      </w:r>
-    </w:p>
-    <w:p>
-      <w:pPr>
-        <w:spacing w:after="0" w:line="240" w:lineRule="auto"/>
-        <w:rPr>
-          <w:rFonts w:ascii="Times New Roman" w:eastAsia="Times New Roman" w:hAnsi="Times New Roman" w:cs="Times New Roman"/>
-          <w:sz w:val="32"/>
-          <w:szCs w:val="32"/>
-          <w:lang w:eastAsia="en-IN"/>
-        </w:rPr>
-      </w:pPr>
-      <w:proofErr w:type="gramStart"/>
-      <w:r>
-        <w:rPr>
-          <w:rFonts w:ascii="Times New Roman" w:eastAsia="Times New Roman" w:hAnsi="Times New Roman" w:cs="Times New Roman"/>
-          <w:sz w:val="32"/>
-          <w:szCs w:val="32"/>
-          <w:lang w:eastAsia="en-IN"/>
-        </w:rPr>
-        <w:t>page</w:t>
-      </w:r>
-      <w:proofErr w:type="gramEnd"/>
-      <w:r>
-        <w:rPr>
-          <w:rFonts w:ascii="Times New Roman" w:eastAsia="Times New Roman" w:hAnsi="Times New Roman" w:cs="Times New Roman"/>
-          <w:sz w:val="32"/>
-          <w:szCs w:val="32"/>
-          <w:lang w:eastAsia="en-IN"/>
-        </w:rPr>
-        <w:t xml:space="preserve"> 8</w:t>
-      </w:r>
-    </w:p>
-    <w:p>
-      <w:pPr>
-        <w:spacing w:after="0" w:line="240" w:lineRule="auto"/>
-        <w:rPr>
-          <w:rFonts w:ascii="Times New Roman" w:eastAsia="Times New Roman" w:hAnsi="Times New Roman" w:cs="Times New Roman"/>
-          <w:sz w:val="32"/>
-          <w:szCs w:val="32"/>
-          <w:lang w:eastAsia="en-IN"/>
-        </w:rPr>
-      </w:pPr>
-      <w:r>
-        <w:rPr>
-          <w:rFonts w:ascii="Times New Roman" w:eastAsia="Times New Roman" w:hAnsi="Times New Roman" w:cs="Times New Roman"/>
-          <w:sz w:val="32"/>
-          <w:szCs w:val="32"/>
-          <w:lang w:eastAsia="en-IN"/>
-        </w:rPr>
-        <w:tab/>
-      </w:r>
-      <w:proofErr w:type="gramStart"/>
-      <w:r>
-        <w:rPr>
-          <w:rFonts w:ascii="Times New Roman" w:eastAsia="Times New Roman" w:hAnsi="Times New Roman" w:cs="Times New Roman"/>
-          <w:sz w:val="32"/>
-          <w:szCs w:val="32"/>
-          <w:lang w:eastAsia="en-IN"/>
-        </w:rPr>
-        <w:t>printf(</w:t>
-      </w:r>
-      <w:proofErr w:type="gramEnd"/>
-      <w:r>
-        <w:rPr>
-          <w:rFonts w:ascii="Times New Roman" w:eastAsia="Times New Roman" w:hAnsi="Times New Roman" w:cs="Times New Roman"/>
-          <w:sz w:val="32"/>
-          <w:szCs w:val="32"/>
-          <w:lang w:eastAsia="en-IN"/>
-        </w:rPr>
         <w:t>"____________________________________________________________________|\n");</w:t>
       </w:r>
     </w:p>
@@ -6516,7 +6519,6 @@
           <w:szCs w:val="30"/>
           <w:lang w:eastAsia="en-IN"/>
         </w:rPr>
-        <w:lastRenderedPageBreak/>
         <w:tab/>
       </w:r>
       <w:proofErr w:type="gramStart"/>
@@ -6726,7 +6728,6 @@
           <w:szCs w:val="24"/>
           <w:lang w:eastAsia="en-IN"/>
         </w:rPr>
-        <w:lastRenderedPageBreak/>
         <w:drawing>
           <wp:inline distT="0" distB="0" distL="0" distR="0">
             <wp:extent cx="5606415" cy="4707890"/>

</xml_diff>